<commit_message>
aula 3 e modelagem classes
</commit_message>
<xml_diff>
--- a/resumo-aulas.docx
+++ b/resumo-aulas.docx
@@ -811,6 +811,32 @@
           <w:shd w:fill="auto" w:val="clear"/>
         </w:rPr>
       </w:pPr>
+      <w:r>
+        <w:rPr>
+          <w:rFonts w:ascii="Calibri" w:hAnsi="Calibri" w:cs="Calibri" w:eastAsia="Calibri"/>
+          <w:color w:val="auto"/>
+          <w:spacing w:val="0"/>
+          <w:position w:val="0"/>
+          <w:sz w:val="22"/>
+          <w:shd w:fill="auto" w:val="clear"/>
+        </w:rPr>
+        <w:t xml:space="preserve">Obs: deve ser a primeira instrução do nosso arquivo após &lt;?php.</w:t>
+      </w:r>
+    </w:p>
+    <w:p>
+      <w:pPr>
+        <w:spacing w:before="0" w:after="200" w:line="276"/>
+        <w:ind w:right="0" w:left="0" w:firstLine="0"/>
+        <w:jc w:val="left"/>
+        <w:rPr>
+          <w:rFonts w:ascii="Calibri" w:hAnsi="Calibri" w:cs="Calibri" w:eastAsia="Calibri"/>
+          <w:color w:val="auto"/>
+          <w:spacing w:val="0"/>
+          <w:position w:val="0"/>
+          <w:sz w:val="22"/>
+          <w:shd w:fill="auto" w:val="clear"/>
+        </w:rPr>
+      </w:pPr>
     </w:p>
     <w:p>
       <w:pPr>
@@ -1549,7 +1575,7 @@
       <w:pPr>
         <w:numPr>
           <w:ilvl w:val="0"/>
-          <w:numId w:val="25"/>
+          <w:numId w:val="24"/>
         </w:numPr>
         <w:spacing w:before="0" w:after="200" w:line="276"/>
         <w:ind w:right="0" w:left="720" w:hanging="360"/>
@@ -1648,7 +1674,7 @@
       <w:pPr>
         <w:numPr>
           <w:ilvl w:val="0"/>
-          <w:numId w:val="28"/>
+          <w:numId w:val="26"/>
         </w:numPr>
         <w:spacing w:before="0" w:after="200" w:line="276"/>
         <w:ind w:right="0" w:left="720" w:hanging="360"/>
@@ -1678,7 +1704,7 @@
       <w:pPr>
         <w:numPr>
           <w:ilvl w:val="0"/>
-          <w:numId w:val="28"/>
+          <w:numId w:val="26"/>
         </w:numPr>
         <w:spacing w:before="0" w:after="200" w:line="276"/>
         <w:ind w:right="0" w:left="720" w:hanging="360"/>
@@ -1708,7 +1734,7 @@
       <w:pPr>
         <w:numPr>
           <w:ilvl w:val="0"/>
-          <w:numId w:val="28"/>
+          <w:numId w:val="26"/>
         </w:numPr>
         <w:spacing w:before="0" w:after="200" w:line="276"/>
         <w:ind w:right="0" w:left="720" w:hanging="360"/>
@@ -1791,6 +1817,92 @@
       <w:pPr>
         <w:numPr>
           <w:ilvl w:val="0"/>
+          <w:numId w:val="28"/>
+        </w:numPr>
+        <w:spacing w:before="0" w:after="200" w:line="276"/>
+        <w:ind w:right="0" w:left="720" w:hanging="360"/>
+        <w:jc w:val="left"/>
+        <w:rPr>
+          <w:rFonts w:ascii="Calibri" w:hAnsi="Calibri" w:cs="Calibri" w:eastAsia="Calibri"/>
+          <w:color w:val="auto"/>
+          <w:spacing w:val="0"/>
+          <w:position w:val="0"/>
+          <w:sz w:val="22"/>
+          <w:shd w:fill="auto" w:val="clear"/>
+        </w:rPr>
+      </w:pPr>
+      <w:r>
+        <w:rPr>
+          <w:rFonts w:ascii="Calibri" w:hAnsi="Calibri" w:cs="Calibri" w:eastAsia="Calibri"/>
+          <w:color w:val="auto"/>
+          <w:spacing w:val="0"/>
+          <w:position w:val="0"/>
+          <w:sz w:val="22"/>
+          <w:shd w:fill="auto" w:val="clear"/>
+        </w:rPr>
+        <w:t xml:space="preserve"> função implode: pega um array e tranforma em string.</w:t>
+      </w:r>
+    </w:p>
+    <w:p>
+      <w:pPr>
+        <w:numPr>
+          <w:ilvl w:val="0"/>
+          <w:numId w:val="28"/>
+        </w:numPr>
+        <w:spacing w:before="0" w:after="200" w:line="276"/>
+        <w:ind w:right="0" w:left="720" w:hanging="360"/>
+        <w:jc w:val="left"/>
+        <w:rPr>
+          <w:rFonts w:ascii="Calibri" w:hAnsi="Calibri" w:cs="Calibri" w:eastAsia="Calibri"/>
+          <w:color w:val="auto"/>
+          <w:spacing w:val="0"/>
+          <w:position w:val="0"/>
+          <w:sz w:val="22"/>
+          <w:shd w:fill="auto" w:val="clear"/>
+        </w:rPr>
+      </w:pPr>
+      <w:r>
+        <w:rPr>
+          <w:rFonts w:ascii="Calibri" w:hAnsi="Calibri" w:cs="Calibri" w:eastAsia="Calibri"/>
+          <w:color w:val="auto"/>
+          <w:spacing w:val="0"/>
+          <w:position w:val="0"/>
+          <w:sz w:val="22"/>
+          <w:shd w:fill="auto" w:val="clear"/>
+        </w:rPr>
+        <w:t xml:space="preserve">função array_search: recebe como argumentos o $elemento, o $array e opcionalmente true caso queiramos trabalhar com tipos estritos, ou seja, se nessa busca vamos querer comparar o tipo e o valor do elemento. Essa função retorna a posicao do elemento.</w:t>
+      </w:r>
+    </w:p>
+    <w:p>
+      <w:pPr>
+        <w:spacing w:before="0" w:after="200" w:line="276"/>
+        <w:ind w:right="0" w:left="0" w:firstLine="0"/>
+        <w:jc w:val="left"/>
+        <w:rPr>
+          <w:rFonts w:ascii="Calibri" w:hAnsi="Calibri" w:cs="Calibri" w:eastAsia="Calibri"/>
+          <w:color w:val="auto"/>
+          <w:spacing w:val="0"/>
+          <w:position w:val="0"/>
+          <w:sz w:val="22"/>
+          <w:shd w:fill="auto" w:val="clear"/>
+        </w:rPr>
+      </w:pPr>
+      <w:r>
+        <w:rPr>
+          <w:rFonts w:ascii="Calibri" w:hAnsi="Calibri" w:cs="Calibri" w:eastAsia="Calibri"/>
+          <w:color w:val="auto"/>
+          <w:spacing w:val="0"/>
+          <w:position w:val="0"/>
+          <w:sz w:val="22"/>
+          <w:shd w:fill="auto" w:val="clear"/>
+        </w:rPr>
+        <w:t xml:space="preserve">OBS:  caso passemos por parametro um elem q nao existe no array, o type juggling vai converte o false para 0 e vai retornar o  indice do primeiro elemento do array. Entao para contornar isso verificamos se a $posicao existe e é um numero, com a função is_int.</w:t>
+      </w:r>
+    </w:p>
+    <w:p>
+      <w:pPr>
+        <w:numPr>
+          <w:ilvl w:val="0"/>
           <w:numId w:val="30"/>
         </w:numPr>
         <w:spacing w:before="0" w:after="200" w:line="276"/>
@@ -1814,7 +1926,7 @@
           <w:sz w:val="22"/>
           <w:shd w:fill="auto" w:val="clear"/>
         </w:rPr>
-        <w:t xml:space="preserve"> função implode: pega um array e tranforma em string.</w:t>
+        <w:t xml:space="preserve">unset: apaga um elemento do array. É necessário saber o índice do array.</w:t>
       </w:r>
     </w:p>
     <w:p>
@@ -1844,64 +1956,367 @@
           <w:sz w:val="22"/>
           <w:shd w:fill="auto" w:val="clear"/>
         </w:rPr>
-        <w:t xml:space="preserve">função array_search: recebe como argumentos o $elemento, o $array e opcionalmente true caso queiramos trabalhar com tipos estritos, ou seja, se nessa busca vamos querer comparar o tipo e o valor do elemento. Essa função retorna a posicao do elemento.</w:t>
-      </w:r>
-    </w:p>
-    <w:p>
-      <w:pPr>
-        <w:spacing w:before="0" w:after="200" w:line="276"/>
-        <w:ind w:right="0" w:left="0" w:firstLine="0"/>
-        <w:jc w:val="left"/>
-        <w:rPr>
-          <w:rFonts w:ascii="Calibri" w:hAnsi="Calibri" w:cs="Calibri" w:eastAsia="Calibri"/>
-          <w:color w:val="auto"/>
-          <w:spacing w:val="0"/>
-          <w:position w:val="0"/>
-          <w:sz w:val="22"/>
-          <w:shd w:fill="auto" w:val="clear"/>
-        </w:rPr>
-      </w:pPr>
-      <w:r>
-        <w:rPr>
-          <w:rFonts w:ascii="Calibri" w:hAnsi="Calibri" w:cs="Calibri" w:eastAsia="Calibri"/>
-          <w:color w:val="auto"/>
-          <w:spacing w:val="0"/>
-          <w:position w:val="0"/>
-          <w:sz w:val="22"/>
-          <w:shd w:fill="auto" w:val="clear"/>
-        </w:rPr>
-        <w:t xml:space="preserve">OBS:  caso passemos por parametro um elem q nao existe no array, o type juggling vai converte o false para 0 e vai retornar o  indice do primeiro elemento do array. Entao para contornar isso verificamos se a $posicao existe e é um numero, com a função is_int.</w:t>
-      </w:r>
-    </w:p>
-    <w:p>
-      <w:pPr>
-        <w:numPr>
-          <w:ilvl w:val="0"/>
-          <w:numId w:val="32"/>
-        </w:numPr>
-        <w:spacing w:before="0" w:after="200" w:line="276"/>
-        <w:ind w:right="0" w:left="720" w:hanging="360"/>
-        <w:jc w:val="left"/>
-        <w:rPr>
-          <w:rFonts w:ascii="Calibri" w:hAnsi="Calibri" w:cs="Calibri" w:eastAsia="Calibri"/>
-          <w:color w:val="auto"/>
-          <w:spacing w:val="0"/>
-          <w:position w:val="0"/>
-          <w:sz w:val="22"/>
-          <w:shd w:fill="auto" w:val="clear"/>
-        </w:rPr>
-      </w:pPr>
-      <w:r>
-        <w:rPr>
-          <w:rFonts w:ascii="Calibri" w:hAnsi="Calibri" w:cs="Calibri" w:eastAsia="Calibri"/>
-          <w:color w:val="auto"/>
-          <w:spacing w:val="0"/>
-          <w:position w:val="0"/>
-          <w:sz w:val="22"/>
-          <w:shd w:fill="auto" w:val="clear"/>
-        </w:rPr>
-        <w:t xml:space="preserve">unset: apaga um elemento do array. É necessário saber o índice do array.</w:t>
-      </w:r>
+        <w:t xml:space="preserve">array_diff($array1, $array2) - ele retorna um novo array com elementos q tem no array1 e não tem no array2.</w:t>
+      </w:r>
+    </w:p>
+    <w:p>
+      <w:pPr>
+        <w:numPr>
+          <w:ilvl w:val="0"/>
+          <w:numId w:val="30"/>
+        </w:numPr>
+        <w:spacing w:before="0" w:after="200" w:line="276"/>
+        <w:ind w:right="0" w:left="720" w:hanging="360"/>
+        <w:jc w:val="left"/>
+        <w:rPr>
+          <w:rFonts w:ascii="Calibri" w:hAnsi="Calibri" w:cs="Calibri" w:eastAsia="Calibri"/>
+          <w:color w:val="auto"/>
+          <w:spacing w:val="0"/>
+          <w:position w:val="0"/>
+          <w:sz w:val="22"/>
+          <w:shd w:fill="auto" w:val="clear"/>
+        </w:rPr>
+      </w:pPr>
+      <w:r>
+        <w:rPr>
+          <w:rFonts w:ascii="Calibri" w:hAnsi="Calibri" w:cs="Calibri" w:eastAsia="Calibri"/>
+          <w:color w:val="auto"/>
+          <w:spacing w:val="0"/>
+          <w:position w:val="0"/>
+          <w:sz w:val="22"/>
+          <w:shd w:fill="auto" w:val="clear"/>
+        </w:rPr>
+        <w:t xml:space="preserve">array_merge($array1, $array2) - ele une dois arrays, nesse caso vamos supor q numero de elem do array1 tenha 5 elem e o array2 tenha 4, nesse array merge ele vai ter 9 elem, ele vai pegar o array2 e colocar no final do array1.</w:t>
+      </w:r>
+    </w:p>
+    <w:p>
+      <w:pPr>
+        <w:numPr>
+          <w:ilvl w:val="0"/>
+          <w:numId w:val="30"/>
+        </w:numPr>
+        <w:spacing w:before="0" w:after="200" w:line="276"/>
+        <w:ind w:right="0" w:left="720" w:hanging="360"/>
+        <w:jc w:val="left"/>
+        <w:rPr>
+          <w:rFonts w:ascii="Calibri" w:hAnsi="Calibri" w:cs="Calibri" w:eastAsia="Calibri"/>
+          <w:color w:val="auto"/>
+          <w:spacing w:val="0"/>
+          <w:position w:val="0"/>
+          <w:sz w:val="22"/>
+          <w:shd w:fill="auto" w:val="clear"/>
+        </w:rPr>
+      </w:pPr>
+      <w:r>
+        <w:rPr>
+          <w:rFonts w:ascii="Calibri" w:hAnsi="Calibri" w:cs="Calibri" w:eastAsia="Calibri"/>
+          <w:color w:val="auto"/>
+          <w:spacing w:val="0"/>
+          <w:position w:val="0"/>
+          <w:sz w:val="22"/>
+          <w:shd w:fill="auto" w:val="clear"/>
+        </w:rPr>
+        <w:t xml:space="preserve">array_combine($array1, $array2) - ele retorna um array associativo, ele vai transformar os elementos do array1 em chaves para acessar os elem do array2.</w:t>
+      </w:r>
+    </w:p>
+    <w:p>
+      <w:pPr>
+        <w:numPr>
+          <w:ilvl w:val="0"/>
+          <w:numId w:val="30"/>
+        </w:numPr>
+        <w:spacing w:before="0" w:after="200" w:line="276"/>
+        <w:ind w:right="0" w:left="720" w:hanging="360"/>
+        <w:jc w:val="left"/>
+        <w:rPr>
+          <w:rFonts w:ascii="Calibri" w:hAnsi="Calibri" w:cs="Calibri" w:eastAsia="Calibri"/>
+          <w:color w:val="auto"/>
+          <w:spacing w:val="0"/>
+          <w:position w:val="0"/>
+          <w:sz w:val="22"/>
+          <w:shd w:fill="auto" w:val="clear"/>
+        </w:rPr>
+      </w:pPr>
+      <w:r>
+        <w:rPr>
+          <w:rFonts w:ascii="Calibri" w:hAnsi="Calibri" w:cs="Calibri" w:eastAsia="Calibri"/>
+          <w:color w:val="auto"/>
+          <w:spacing w:val="0"/>
+          <w:position w:val="0"/>
+          <w:sz w:val="22"/>
+          <w:shd w:fill="auto" w:val="clear"/>
+        </w:rPr>
+        <w:t xml:space="preserve">Para acessar um array associativo: $arrayassociativo["chave"].</w:t>
+      </w:r>
+    </w:p>
+    <w:p>
+      <w:pPr>
+        <w:numPr>
+          <w:ilvl w:val="0"/>
+          <w:numId w:val="30"/>
+        </w:numPr>
+        <w:spacing w:before="0" w:after="200" w:line="276"/>
+        <w:ind w:right="0" w:left="720" w:hanging="360"/>
+        <w:jc w:val="left"/>
+        <w:rPr>
+          <w:rFonts w:ascii="Calibri" w:hAnsi="Calibri" w:cs="Calibri" w:eastAsia="Calibri"/>
+          <w:color w:val="auto"/>
+          <w:spacing w:val="0"/>
+          <w:position w:val="0"/>
+          <w:sz w:val="22"/>
+          <w:shd w:fill="auto" w:val="clear"/>
+        </w:rPr>
+      </w:pPr>
+      <w:r>
+        <w:rPr>
+          <w:rFonts w:ascii="Calibri" w:hAnsi="Calibri" w:cs="Calibri" w:eastAsia="Calibri"/>
+          <w:color w:val="auto"/>
+          <w:spacing w:val="0"/>
+          <w:position w:val="0"/>
+          <w:sz w:val="22"/>
+          <w:shd w:fill="auto" w:val="clear"/>
+        </w:rPr>
+        <w:t xml:space="preserve">Para adicionar um novo elem. em um array associativo: $arrayassociativo["novachave"] = novovalor.</w:t>
+      </w:r>
+    </w:p>
+    <w:p>
+      <w:pPr>
+        <w:numPr>
+          <w:ilvl w:val="0"/>
+          <w:numId w:val="30"/>
+        </w:numPr>
+        <w:spacing w:before="0" w:after="200" w:line="276"/>
+        <w:ind w:right="0" w:left="720" w:hanging="360"/>
+        <w:jc w:val="left"/>
+        <w:rPr>
+          <w:rFonts w:ascii="Calibri" w:hAnsi="Calibri" w:cs="Calibri" w:eastAsia="Calibri"/>
+          <w:color w:val="auto"/>
+          <w:spacing w:val="0"/>
+          <w:position w:val="0"/>
+          <w:sz w:val="22"/>
+          <w:shd w:fill="auto" w:val="clear"/>
+        </w:rPr>
+      </w:pPr>
+      <w:r>
+        <w:rPr>
+          <w:rFonts w:ascii="Calibri" w:hAnsi="Calibri" w:cs="Calibri" w:eastAsia="Calibri"/>
+          <w:color w:val="auto"/>
+          <w:spacing w:val="0"/>
+          <w:position w:val="0"/>
+          <w:sz w:val="22"/>
+          <w:shd w:fill="auto" w:val="clear"/>
+        </w:rPr>
+        <w:t xml:space="preserve">Para imprimir um determinado elem. do array associativo concatenado como uma string temos q usarn chaves em volta do acesso a esse elem do array. Ex: echo  " O saldo é R$ {$array["chave"]} ";</w:t>
+      </w:r>
+    </w:p>
+    <w:p>
+      <w:pPr>
+        <w:numPr>
+          <w:ilvl w:val="0"/>
+          <w:numId w:val="30"/>
+        </w:numPr>
+        <w:spacing w:before="0" w:after="200" w:line="276"/>
+        <w:ind w:right="0" w:left="720" w:hanging="360"/>
+        <w:jc w:val="left"/>
+        <w:rPr>
+          <w:rFonts w:ascii="Calibri" w:hAnsi="Calibri" w:cs="Calibri" w:eastAsia="Calibri"/>
+          <w:color w:val="auto"/>
+          <w:spacing w:val="0"/>
+          <w:position w:val="0"/>
+          <w:sz w:val="22"/>
+          <w:shd w:fill="auto" w:val="clear"/>
+        </w:rPr>
+      </w:pPr>
+      <w:r>
+        <w:rPr>
+          <w:rFonts w:ascii="Calibri" w:hAnsi="Calibri" w:cs="Calibri" w:eastAsia="Calibri"/>
+          <w:color w:val="auto"/>
+          <w:spacing w:val="0"/>
+          <w:position w:val="0"/>
+          <w:sz w:val="22"/>
+          <w:shd w:fill="auto" w:val="clear"/>
+        </w:rPr>
+        <w:t xml:space="preserve">array_key_exists("chave", $array) - vai verificar se existe uma determinada chave no array, retornando true ou false.</w:t>
+      </w:r>
+    </w:p>
+    <w:p>
+      <w:pPr>
+        <w:numPr>
+          <w:ilvl w:val="0"/>
+          <w:numId w:val="30"/>
+        </w:numPr>
+        <w:spacing w:before="0" w:after="200" w:line="276"/>
+        <w:ind w:right="0" w:left="720" w:hanging="360"/>
+        <w:jc w:val="left"/>
+        <w:rPr>
+          <w:rFonts w:ascii="Calibri" w:hAnsi="Calibri" w:cs="Calibri" w:eastAsia="Calibri"/>
+          <w:color w:val="auto"/>
+          <w:spacing w:val="0"/>
+          <w:position w:val="0"/>
+          <w:sz w:val="22"/>
+          <w:shd w:fill="auto" w:val="clear"/>
+        </w:rPr>
+      </w:pPr>
+      <w:r>
+        <w:rPr>
+          <w:rFonts w:ascii="Calibri" w:hAnsi="Calibri" w:cs="Calibri" w:eastAsia="Calibri"/>
+          <w:color w:val="auto"/>
+          <w:spacing w:val="0"/>
+          <w:position w:val="0"/>
+          <w:sz w:val="22"/>
+          <w:shd w:fill="auto" w:val="clear"/>
+        </w:rPr>
+        <w:t xml:space="preserve">Iterando um array associativo: Usamos o foreach.</w:t>
+      </w:r>
+    </w:p>
+    <w:p>
+      <w:pPr>
+        <w:spacing w:before="0" w:after="200" w:line="276"/>
+        <w:ind w:right="0" w:left="720" w:firstLine="0"/>
+        <w:jc w:val="left"/>
+        <w:rPr>
+          <w:rFonts w:ascii="Calibri" w:hAnsi="Calibri" w:cs="Calibri" w:eastAsia="Calibri"/>
+          <w:color w:val="004DBB"/>
+          <w:spacing w:val="0"/>
+          <w:position w:val="0"/>
+          <w:sz w:val="22"/>
+          <w:shd w:fill="auto" w:val="clear"/>
+        </w:rPr>
+      </w:pPr>
+      <w:r>
+        <w:rPr>
+          <w:rFonts w:ascii="Calibri" w:hAnsi="Calibri" w:cs="Calibri" w:eastAsia="Calibri"/>
+          <w:color w:val="004DBB"/>
+          <w:spacing w:val="0"/>
+          <w:position w:val="0"/>
+          <w:sz w:val="22"/>
+          <w:shd w:fill="auto" w:val="clear"/>
+        </w:rPr>
+        <w:t xml:space="preserve">ex: $correntistas = [];</w:t>
+      </w:r>
+    </w:p>
+    <w:p>
+      <w:pPr>
+        <w:spacing w:before="0" w:after="200" w:line="276"/>
+        <w:ind w:right="0" w:left="720" w:firstLine="0"/>
+        <w:jc w:val="left"/>
+        <w:rPr>
+          <w:rFonts w:ascii="Calibri" w:hAnsi="Calibri" w:cs="Calibri" w:eastAsia="Calibri"/>
+          <w:color w:val="004DBB"/>
+          <w:spacing w:val="0"/>
+          <w:position w:val="0"/>
+          <w:sz w:val="22"/>
+          <w:shd w:fill="auto" w:val="clear"/>
+        </w:rPr>
+      </w:pPr>
+      <w:r>
+        <w:rPr>
+          <w:rFonts w:ascii="Calibri" w:hAnsi="Calibri" w:cs="Calibri" w:eastAsia="Calibri"/>
+          <w:color w:val="004DBB"/>
+          <w:spacing w:val="0"/>
+          <w:position w:val="0"/>
+          <w:sz w:val="22"/>
+          <w:shd w:fill="auto" w:val="clear"/>
+        </w:rPr>
+        <w:t xml:space="preserve">foreach($correntistas as $chave =&gt; $valor) {</w:t>
+      </w:r>
+    </w:p>
+    <w:p>
+      <w:pPr>
+        <w:spacing w:before="0" w:after="200" w:line="276"/>
+        <w:ind w:right="0" w:left="720" w:firstLine="0"/>
+        <w:jc w:val="left"/>
+        <w:rPr>
+          <w:rFonts w:ascii="Calibri" w:hAnsi="Calibri" w:cs="Calibri" w:eastAsia="Calibri"/>
+          <w:color w:val="004DBB"/>
+          <w:spacing w:val="0"/>
+          <w:position w:val="0"/>
+          <w:sz w:val="22"/>
+          <w:shd w:fill="auto" w:val="clear"/>
+        </w:rPr>
+      </w:pPr>
+      <w:r>
+        <w:rPr>
+          <w:rFonts w:ascii="Calibri" w:hAnsi="Calibri" w:cs="Calibri" w:eastAsia="Calibri"/>
+          <w:color w:val="004DBB"/>
+          <w:spacing w:val="0"/>
+          <w:position w:val="0"/>
+          <w:sz w:val="22"/>
+          <w:shd w:fill="auto" w:val="clear"/>
+        </w:rPr>
+        <w:tab/>
+        <w:t xml:space="preserve">if($valor &gt; $saldo){</w:t>
+      </w:r>
+    </w:p>
+    <w:p>
+      <w:pPr>
+        <w:spacing w:before="0" w:after="200" w:line="276"/>
+        <w:ind w:right="0" w:left="720" w:firstLine="0"/>
+        <w:jc w:val="left"/>
+        <w:rPr>
+          <w:rFonts w:ascii="Calibri" w:hAnsi="Calibri" w:cs="Calibri" w:eastAsia="Calibri"/>
+          <w:color w:val="004DBB"/>
+          <w:spacing w:val="0"/>
+          <w:position w:val="0"/>
+          <w:sz w:val="22"/>
+          <w:shd w:fill="auto" w:val="clear"/>
+        </w:rPr>
+      </w:pPr>
+      <w:r>
+        <w:rPr>
+          <w:rFonts w:ascii="Calibri" w:hAnsi="Calibri" w:cs="Calibri" w:eastAsia="Calibri"/>
+          <w:color w:val="004DBB"/>
+          <w:spacing w:val="0"/>
+          <w:position w:val="0"/>
+          <w:sz w:val="22"/>
+          <w:shd w:fill="auto" w:val="clear"/>
+        </w:rPr>
+        <w:tab/>
+        <w:tab/>
+        <w:t xml:space="preserve">$correntistas[] = $chave;</w:t>
+      </w:r>
+    </w:p>
+    <w:p>
+      <w:pPr>
+        <w:spacing w:before="0" w:after="200" w:line="276"/>
+        <w:ind w:right="0" w:left="720" w:firstLine="0"/>
+        <w:jc w:val="left"/>
+        <w:rPr>
+          <w:rFonts w:ascii="Calibri" w:hAnsi="Calibri" w:cs="Calibri" w:eastAsia="Calibri"/>
+          <w:color w:val="004DBB"/>
+          <w:spacing w:val="0"/>
+          <w:position w:val="0"/>
+          <w:sz w:val="22"/>
+          <w:shd w:fill="auto" w:val="clear"/>
+        </w:rPr>
+      </w:pPr>
+      <w:r>
+        <w:rPr>
+          <w:rFonts w:ascii="Calibri" w:hAnsi="Calibri" w:cs="Calibri" w:eastAsia="Calibri"/>
+          <w:color w:val="004DBB"/>
+          <w:spacing w:val="0"/>
+          <w:position w:val="0"/>
+          <w:sz w:val="22"/>
+          <w:shd w:fill="auto" w:val="clear"/>
+        </w:rPr>
+        <w:tab/>
+        <w:t xml:space="preserve">}</w:t>
+      </w:r>
+    </w:p>
+    <w:p>
+      <w:pPr>
+        <w:spacing w:before="0" w:after="200" w:line="276"/>
+        <w:ind w:right="0" w:left="0" w:firstLine="0"/>
+        <w:jc w:val="left"/>
+        <w:rPr>
+          <w:rFonts w:ascii="Calibri" w:hAnsi="Calibri" w:cs="Calibri" w:eastAsia="Calibri"/>
+          <w:color w:val="auto"/>
+          <w:spacing w:val="0"/>
+          <w:position w:val="0"/>
+          <w:sz w:val="22"/>
+          <w:shd w:fill="auto" w:val="clear"/>
+        </w:rPr>
+      </w:pPr>
     </w:p>
     <w:p>
       <w:pPr>
@@ -2138,6 +2553,241 @@
         </w:rPr>
         <w:t xml:space="preserve">Fazendo isso acabamos com os types juglings ( que convertem dinamicamente os tipos recebidos nos parâmetros da função). </w:t>
       </w:r>
+    </w:p>
+    <w:p>
+      <w:pPr>
+        <w:spacing w:before="0" w:after="200" w:line="276"/>
+        <w:ind w:right="0" w:left="0" w:firstLine="0"/>
+        <w:jc w:val="left"/>
+        <w:rPr>
+          <w:rFonts w:ascii="Calibri" w:hAnsi="Calibri" w:cs="Calibri" w:eastAsia="Calibri"/>
+          <w:color w:val="auto"/>
+          <w:spacing w:val="0"/>
+          <w:position w:val="0"/>
+          <w:sz w:val="22"/>
+          <w:shd w:fill="auto" w:val="clear"/>
+        </w:rPr>
+      </w:pPr>
+    </w:p>
+    <w:p>
+      <w:pPr>
+        <w:spacing w:before="0" w:after="200" w:line="276"/>
+        <w:ind w:right="0" w:left="0" w:firstLine="0"/>
+        <w:jc w:val="left"/>
+        <w:rPr>
+          <w:rFonts w:ascii="Calibri" w:hAnsi="Calibri" w:cs="Calibri" w:eastAsia="Calibri"/>
+          <w:b/>
+          <w:color w:val="auto"/>
+          <w:spacing w:val="0"/>
+          <w:position w:val="0"/>
+          <w:sz w:val="22"/>
+          <w:shd w:fill="auto" w:val="clear"/>
+        </w:rPr>
+      </w:pPr>
+      <w:r>
+        <w:rPr>
+          <w:rFonts w:ascii="Calibri" w:hAnsi="Calibri" w:cs="Calibri" w:eastAsia="Calibri"/>
+          <w:b/>
+          <w:color w:val="auto"/>
+          <w:spacing w:val="0"/>
+          <w:position w:val="0"/>
+          <w:sz w:val="22"/>
+          <w:shd w:fill="auto" w:val="clear"/>
+        </w:rPr>
+        <w:t xml:space="preserve">10) Tratamento de erros e exceções:</w:t>
+      </w:r>
+    </w:p>
+    <w:p>
+      <w:pPr>
+        <w:numPr>
+          <w:ilvl w:val="0"/>
+          <w:numId w:val="33"/>
+        </w:numPr>
+        <w:spacing w:before="0" w:after="200" w:line="276"/>
+        <w:ind w:right="0" w:left="720" w:hanging="360"/>
+        <w:jc w:val="left"/>
+        <w:rPr>
+          <w:rFonts w:ascii="Calibri" w:hAnsi="Calibri" w:cs="Calibri" w:eastAsia="Calibri"/>
+          <w:color w:val="auto"/>
+          <w:spacing w:val="0"/>
+          <w:position w:val="0"/>
+          <w:sz w:val="22"/>
+          <w:shd w:fill="auto" w:val="clear"/>
+        </w:rPr>
+      </w:pPr>
+      <w:r>
+        <w:rPr>
+          <w:rFonts w:ascii="Calibri" w:hAnsi="Calibri" w:cs="Calibri" w:eastAsia="Calibri"/>
+          <w:color w:val="auto"/>
+          <w:spacing w:val="0"/>
+          <w:position w:val="0"/>
+          <w:sz w:val="22"/>
+          <w:shd w:fill="auto" w:val="clear"/>
+        </w:rPr>
+        <w:t xml:space="preserve">Vamos usar o bloco try (para ele tentar executar a instrução) e catch.</w:t>
+      </w:r>
+    </w:p>
+    <w:p>
+      <w:pPr>
+        <w:numPr>
+          <w:ilvl w:val="0"/>
+          <w:numId w:val="33"/>
+        </w:numPr>
+        <w:spacing w:before="0" w:after="200" w:line="276"/>
+        <w:ind w:right="0" w:left="720" w:hanging="360"/>
+        <w:jc w:val="left"/>
+        <w:rPr>
+          <w:rFonts w:ascii="Calibri" w:hAnsi="Calibri" w:cs="Calibri" w:eastAsia="Calibri"/>
+          <w:b/>
+          <w:color w:val="auto"/>
+          <w:spacing w:val="0"/>
+          <w:position w:val="0"/>
+          <w:sz w:val="22"/>
+          <w:shd w:fill="auto" w:val="clear"/>
+        </w:rPr>
+      </w:pPr>
+      <w:r>
+        <w:rPr>
+          <w:rFonts w:ascii="Calibri" w:hAnsi="Calibri" w:cs="Calibri" w:eastAsia="Calibri"/>
+          <w:color w:val="auto"/>
+          <w:spacing w:val="0"/>
+          <w:position w:val="0"/>
+          <w:sz w:val="22"/>
+          <w:shd w:fill="auto" w:val="clear"/>
+        </w:rPr>
+        <w:t xml:space="preserve">No catch temos que passar como argumento uma variável que pode ser do tipo Error ou Exception.  É nessa variável que será armazenado o erro. Fechamos o bloco catch com exit;</w:t>
+      </w:r>
+    </w:p>
+    <w:p>
+      <w:pPr>
+        <w:numPr>
+          <w:ilvl w:val="0"/>
+          <w:numId w:val="33"/>
+        </w:numPr>
+        <w:spacing w:before="0" w:after="200" w:line="276"/>
+        <w:ind w:right="0" w:left="720" w:hanging="360"/>
+        <w:jc w:val="left"/>
+        <w:rPr>
+          <w:rFonts w:ascii="Calibri" w:hAnsi="Calibri" w:cs="Calibri" w:eastAsia="Calibri"/>
+          <w:b/>
+          <w:color w:val="auto"/>
+          <w:spacing w:val="0"/>
+          <w:position w:val="0"/>
+          <w:sz w:val="22"/>
+          <w:shd w:fill="auto" w:val="clear"/>
+        </w:rPr>
+      </w:pPr>
+      <w:r>
+        <w:rPr>
+          <w:rFonts w:ascii="Calibri" w:hAnsi="Calibri" w:cs="Calibri" w:eastAsia="Calibri"/>
+          <w:color w:val="auto"/>
+          <w:spacing w:val="0"/>
+          <w:position w:val="0"/>
+          <w:sz w:val="22"/>
+          <w:shd w:fill="auto" w:val="clear"/>
+        </w:rPr>
+        <w:t xml:space="preserve">warning - ele da um aviso q tem um problema mas não interrompe a execução.</w:t>
+      </w:r>
+    </w:p>
+    <w:p>
+      <w:pPr>
+        <w:numPr>
+          <w:ilvl w:val="0"/>
+          <w:numId w:val="33"/>
+        </w:numPr>
+        <w:spacing w:before="0" w:after="200" w:line="276"/>
+        <w:ind w:right="0" w:left="720" w:hanging="360"/>
+        <w:jc w:val="left"/>
+        <w:rPr>
+          <w:rFonts w:ascii="Calibri" w:hAnsi="Calibri" w:cs="Calibri" w:eastAsia="Calibri"/>
+          <w:b/>
+          <w:color w:val="auto"/>
+          <w:spacing w:val="0"/>
+          <w:position w:val="0"/>
+          <w:sz w:val="22"/>
+          <w:shd w:fill="auto" w:val="clear"/>
+        </w:rPr>
+      </w:pPr>
+      <w:r>
+        <w:rPr>
+          <w:rFonts w:ascii="Calibri" w:hAnsi="Calibri" w:cs="Calibri" w:eastAsia="Calibri"/>
+          <w:color w:val="auto"/>
+          <w:spacing w:val="0"/>
+          <w:position w:val="0"/>
+          <w:sz w:val="22"/>
+          <w:shd w:fill="auto" w:val="clear"/>
+        </w:rPr>
+        <w:t xml:space="preserve">A classe Exception vamos tratar falhas causadas pelo usuario, como dividor numero por zero ou por um número negativo. Já a classe Error serão tratadas falhas na utilização em requisções de API.</w:t>
+      </w:r>
+    </w:p>
+    <w:p>
+      <w:pPr>
+        <w:spacing w:before="0" w:after="200" w:line="276"/>
+        <w:ind w:right="0" w:left="0" w:firstLine="0"/>
+        <w:jc w:val="left"/>
+        <w:rPr>
+          <w:rFonts w:ascii="Calibri" w:hAnsi="Calibri" w:cs="Calibri" w:eastAsia="Calibri"/>
+          <w:color w:val="auto"/>
+          <w:spacing w:val="0"/>
+          <w:position w:val="0"/>
+          <w:sz w:val="22"/>
+          <w:shd w:fill="auto" w:val="clear"/>
+        </w:rPr>
+      </w:pPr>
+    </w:p>
+    <w:p>
+      <w:pPr>
+        <w:spacing w:before="0" w:after="200" w:line="276"/>
+        <w:ind w:right="0" w:left="0" w:firstLine="0"/>
+        <w:jc w:val="left"/>
+        <w:rPr>
+          <w:rFonts w:ascii="Calibri" w:hAnsi="Calibri" w:cs="Calibri" w:eastAsia="Calibri"/>
+          <w:b/>
+          <w:color w:val="auto"/>
+          <w:spacing w:val="0"/>
+          <w:position w:val="0"/>
+          <w:sz w:val="22"/>
+          <w:shd w:fill="auto" w:val="clear"/>
+        </w:rPr>
+      </w:pPr>
+      <w:r>
+        <w:rPr>
+          <w:rFonts w:ascii="Calibri" w:hAnsi="Calibri" w:cs="Calibri" w:eastAsia="Calibri"/>
+          <w:b/>
+          <w:color w:val="auto"/>
+          <w:spacing w:val="0"/>
+          <w:position w:val="0"/>
+          <w:sz w:val="22"/>
+          <w:shd w:fill="auto" w:val="clear"/>
+        </w:rPr>
+        <w:t xml:space="preserve">11) Função intDiv($num1, $num2) - </w:t>
+      </w:r>
+      <w:r>
+        <w:rPr>
+          <w:rFonts w:ascii="Calibri" w:hAnsi="Calibri" w:cs="Calibri" w:eastAsia="Calibri"/>
+          <w:color w:val="auto"/>
+          <w:spacing w:val="0"/>
+          <w:position w:val="0"/>
+          <w:sz w:val="22"/>
+          <w:shd w:fill="auto" w:val="clear"/>
+        </w:rPr>
+        <w:t xml:space="preserve">É uma função que já faz o tratamento de divisões por zero. </w:t>
+      </w:r>
+    </w:p>
+    <w:p>
+      <w:pPr>
+        <w:spacing w:before="0" w:after="200" w:line="276"/>
+        <w:ind w:right="0" w:left="0" w:firstLine="0"/>
+        <w:jc w:val="left"/>
+        <w:rPr>
+          <w:rFonts w:ascii="Calibri" w:hAnsi="Calibri" w:cs="Calibri" w:eastAsia="Calibri"/>
+          <w:color w:val="auto"/>
+          <w:spacing w:val="0"/>
+          <w:position w:val="0"/>
+          <w:sz w:val="22"/>
+          <w:shd w:fill="auto" w:val="clear"/>
+        </w:rPr>
+      </w:pPr>
     </w:p>
   </w:body>
 </w:document>
@@ -2243,37 +2893,47 @@
       <w:lvlText w:val="•"/>
     </w:lvl>
   </w:abstractNum>
+  <w:abstractNum w:abstractNumId="78">
+    <w:lvl w:ilvl="0">
+      <w:start w:val="1"/>
+      <w:numFmt w:val="bullet"/>
+      <w:lvlText w:val="•"/>
+    </w:lvl>
+  </w:abstractNum>
   <w:num w:numId="2">
     <w:abstractNumId w:val="1"/>
   </w:num>
   <w:num w:numId="4">
+    <w:abstractNumId w:val="78"/>
+  </w:num>
+  <w:num w:numId="6">
     <w:abstractNumId w:val="72"/>
   </w:num>
-  <w:num w:numId="6">
+  <w:num w:numId="9">
     <w:abstractNumId w:val="66"/>
   </w:num>
-  <w:num w:numId="9">
+  <w:num w:numId="11">
     <w:abstractNumId w:val="60"/>
   </w:num>
-  <w:num w:numId="11">
+  <w:num w:numId="13">
     <w:abstractNumId w:val="54"/>
   </w:num>
-  <w:num w:numId="13">
+  <w:num w:numId="15">
     <w:abstractNumId w:val="48"/>
   </w:num>
-  <w:num w:numId="15">
+  <w:num w:numId="17">
     <w:abstractNumId w:val="42"/>
   </w:num>
-  <w:num w:numId="17">
+  <w:num w:numId="19">
     <w:abstractNumId w:val="36"/>
   </w:num>
-  <w:num w:numId="19">
+  <w:num w:numId="22">
     <w:abstractNumId w:val="30"/>
   </w:num>
-  <w:num w:numId="22">
+  <w:num w:numId="24">
     <w:abstractNumId w:val="24"/>
   </w:num>
-  <w:num w:numId="25">
+  <w:num w:numId="26">
     <w:abstractNumId w:val="18"/>
   </w:num>
   <w:num w:numId="28">
@@ -2282,7 +2942,7 @@
   <w:num w:numId="30">
     <w:abstractNumId w:val="6"/>
   </w:num>
-  <w:num w:numId="32">
+  <w:num w:numId="33">
     <w:abstractNumId w:val="0"/>
   </w:num>
 </w:numbering>

</xml_diff>

<commit_message>
aula 4 e consegui fazer com que cadastre agencia se ela não tiver repetida e com numero de digitos correto.
</commit_message>
<xml_diff>
--- a/resumo-aulas.docx
+++ b/resumo-aulas.docx
@@ -743,6 +743,105 @@
     </w:p>
     <w:p>
       <w:pPr>
+        <w:spacing w:before="0" w:after="200" w:line="276"/>
+        <w:ind w:right="0" w:left="720" w:firstLine="0"/>
+        <w:jc w:val="left"/>
+        <w:rPr>
+          <w:rFonts w:ascii="Calibri" w:hAnsi="Calibri" w:cs="Calibri" w:eastAsia="Calibri"/>
+          <w:b/>
+          <w:color w:val="auto"/>
+          <w:spacing w:val="0"/>
+          <w:position w:val="0"/>
+          <w:sz w:val="22"/>
+          <w:shd w:fill="auto" w:val="clear"/>
+        </w:rPr>
+      </w:pPr>
+      <w:r>
+        <w:rPr>
+          <w:rFonts w:ascii="Calibri" w:hAnsi="Calibri" w:cs="Calibri" w:eastAsia="Calibri"/>
+          <w:b/>
+          <w:color w:val="auto"/>
+          <w:spacing w:val="0"/>
+          <w:position w:val="0"/>
+          <w:sz w:val="22"/>
+          <w:shd w:fill="auto" w:val="clear"/>
+        </w:rPr>
+        <w:t xml:space="preserve">OBS: o "\load" é a própria função load, q estamos concatenando com namespace.</w:t>
+      </w:r>
+    </w:p>
+    <w:p>
+      <w:pPr>
+        <w:spacing w:before="0" w:after="200" w:line="276"/>
+        <w:ind w:right="0" w:left="720" w:firstLine="0"/>
+        <w:jc w:val="left"/>
+        <w:rPr>
+          <w:rFonts w:ascii="Calibri" w:hAnsi="Calibri" w:cs="Calibri" w:eastAsia="Calibri"/>
+          <w:b/>
+          <w:color w:val="auto"/>
+          <w:spacing w:val="0"/>
+          <w:position w:val="0"/>
+          <w:sz w:val="22"/>
+          <w:shd w:fill="auto" w:val="clear"/>
+        </w:rPr>
+      </w:pPr>
+      <w:r>
+        <w:rPr>
+          <w:rFonts w:ascii="Calibri" w:hAnsi="Calibri" w:cs="Calibri" w:eastAsia="Calibri"/>
+          <w:b/>
+          <w:color w:val="auto"/>
+          <w:spacing w:val="0"/>
+          <w:position w:val="0"/>
+          <w:sz w:val="22"/>
+          <w:shd w:fill="auto" w:val="clear"/>
+        </w:rPr>
+        <w:t xml:space="preserve">O return é o opcional.</w:t>
+      </w:r>
+    </w:p>
+    <w:p>
+      <w:pPr>
+        <w:spacing w:before="0" w:after="200" w:line="276"/>
+        <w:ind w:right="0" w:left="720" w:firstLine="0"/>
+        <w:jc w:val="left"/>
+        <w:rPr>
+          <w:rFonts w:ascii="Calibri" w:hAnsi="Calibri" w:cs="Calibri" w:eastAsia="Calibri"/>
+          <w:b/>
+          <w:color w:val="auto"/>
+          <w:spacing w:val="0"/>
+          <w:position w:val="0"/>
+          <w:sz w:val="22"/>
+          <w:shd w:fill="auto" w:val="clear"/>
+        </w:rPr>
+      </w:pPr>
+      <w:r>
+        <w:rPr>
+          <w:rFonts w:ascii="Calibri" w:hAnsi="Calibri" w:cs="Calibri" w:eastAsia="Calibri"/>
+          <w:b/>
+          <w:color w:val="auto"/>
+          <w:spacing w:val="0"/>
+          <w:position w:val="0"/>
+          <w:sz w:val="22"/>
+          <w:shd w:fill="auto" w:val="clear"/>
+        </w:rPr>
+        <w:t xml:space="preserve">O __DIR__ é a raiz do projeto.</w:t>
+      </w:r>
+    </w:p>
+    <w:p>
+      <w:pPr>
+        <w:spacing w:before="0" w:after="200" w:line="276"/>
+        <w:ind w:right="0" w:left="720" w:firstLine="0"/>
+        <w:jc w:val="left"/>
+        <w:rPr>
+          <w:rFonts w:ascii="Calibri" w:hAnsi="Calibri" w:cs="Calibri" w:eastAsia="Calibri"/>
+          <w:color w:val="004DBB"/>
+          <w:spacing w:val="0"/>
+          <w:position w:val="0"/>
+          <w:sz w:val="22"/>
+          <w:shd w:fill="auto" w:val="clear"/>
+        </w:rPr>
+      </w:pPr>
+    </w:p>
+    <w:p>
+      <w:pPr>
         <w:numPr>
           <w:ilvl w:val="0"/>
           <w:numId w:val="9"/>
@@ -2718,6 +2817,119 @@
           <w:shd w:fill="auto" w:val="clear"/>
         </w:rPr>
         <w:t xml:space="preserve">A classe Exception vamos tratar falhas causadas pelo usuario, como dividor numero por zero ou por um número negativo. Já a classe Error serão tratadas falhas na utilização em requisções de API.</w:t>
+      </w:r>
+    </w:p>
+    <w:p>
+      <w:pPr>
+        <w:numPr>
+          <w:ilvl w:val="0"/>
+          <w:numId w:val="33"/>
+        </w:numPr>
+        <w:spacing w:before="0" w:after="200" w:line="276"/>
+        <w:ind w:right="0" w:left="720" w:hanging="360"/>
+        <w:jc w:val="left"/>
+        <w:rPr>
+          <w:rFonts w:ascii="Calibri" w:hAnsi="Calibri" w:cs="Calibri" w:eastAsia="Calibri"/>
+          <w:b/>
+          <w:color w:val="auto"/>
+          <w:spacing w:val="0"/>
+          <w:position w:val="0"/>
+          <w:sz w:val="22"/>
+          <w:shd w:fill="auto" w:val="clear"/>
+        </w:rPr>
+      </w:pPr>
+      <w:r>
+        <w:rPr>
+          <w:rFonts w:ascii="Calibri" w:hAnsi="Calibri" w:cs="Calibri" w:eastAsia="Calibri"/>
+          <w:color w:val="auto"/>
+          <w:spacing w:val="0"/>
+          <w:position w:val="0"/>
+          <w:sz w:val="22"/>
+          <w:shd w:fill="auto" w:val="clear"/>
+        </w:rPr>
+        <w:t xml:space="preserve">Como estamos usando autoload e  as classes Exception  e invalidArgumentException são nativas do php, quando instanciamos colocamos uma \ barra invertida antes da classe. </w:t>
+      </w:r>
+    </w:p>
+    <w:p>
+      <w:pPr>
+        <w:spacing w:before="0" w:after="200" w:line="276"/>
+        <w:ind w:right="0" w:left="0" w:firstLine="0"/>
+        <w:jc w:val="left"/>
+        <w:rPr>
+          <w:rFonts w:ascii="Calibri" w:hAnsi="Calibri" w:cs="Calibri" w:eastAsia="Calibri"/>
+          <w:color w:val="auto"/>
+          <w:spacing w:val="0"/>
+          <w:position w:val="0"/>
+          <w:sz w:val="22"/>
+          <w:shd w:fill="auto" w:val="clear"/>
+        </w:rPr>
+      </w:pPr>
+      <w:r>
+        <w:rPr>
+          <w:rFonts w:ascii="Calibri" w:hAnsi="Calibri" w:cs="Calibri" w:eastAsia="Calibri"/>
+          <w:color w:val="auto"/>
+          <w:spacing w:val="0"/>
+          <w:position w:val="0"/>
+          <w:sz w:val="22"/>
+          <w:shd w:fill="auto" w:val="clear"/>
+        </w:rPr>
+        <w:tab/>
+        <w:t xml:space="preserve">catch (\Excpetion $erro){}</w:t>
+      </w:r>
+    </w:p>
+    <w:p>
+      <w:pPr>
+        <w:spacing w:before="0" w:after="200" w:line="276"/>
+        <w:ind w:right="0" w:left="0" w:firstLine="0"/>
+        <w:jc w:val="left"/>
+        <w:rPr>
+          <w:rFonts w:ascii="Calibri" w:hAnsi="Calibri" w:cs="Calibri" w:eastAsia="Calibri"/>
+          <w:color w:val="auto"/>
+          <w:spacing w:val="0"/>
+          <w:position w:val="0"/>
+          <w:sz w:val="22"/>
+          <w:shd w:fill="auto" w:val="clear"/>
+        </w:rPr>
+      </w:pPr>
+      <w:r>
+        <w:rPr>
+          <w:rFonts w:ascii="Calibri" w:hAnsi="Calibri" w:cs="Calibri" w:eastAsia="Calibri"/>
+          <w:color w:val="auto"/>
+          <w:spacing w:val="0"/>
+          <w:position w:val="0"/>
+          <w:sz w:val="22"/>
+          <w:shd w:fill="auto" w:val="clear"/>
+        </w:rPr>
+        <w:tab/>
+        <w:t xml:space="preserve">Na classe q criamos para tratar erro: </w:t>
+      </w:r>
+    </w:p>
+    <w:p>
+      <w:pPr>
+        <w:spacing w:before="0" w:after="200" w:line="276"/>
+        <w:ind w:right="0" w:left="0" w:firstLine="0"/>
+        <w:jc w:val="left"/>
+        <w:rPr>
+          <w:rFonts w:ascii="Calibri" w:hAnsi="Calibri" w:cs="Calibri" w:eastAsia="Calibri"/>
+          <w:b/>
+          <w:color w:val="auto"/>
+          <w:spacing w:val="0"/>
+          <w:position w:val="0"/>
+          <w:sz w:val="22"/>
+          <w:shd w:fill="auto" w:val="clear"/>
+        </w:rPr>
+      </w:pPr>
+      <w:r>
+        <w:rPr>
+          <w:rFonts w:ascii="Calibri" w:hAnsi="Calibri" w:cs="Calibri" w:eastAsia="Calibri"/>
+          <w:color w:val="auto"/>
+          <w:spacing w:val="0"/>
+          <w:position w:val="0"/>
+          <w:sz w:val="22"/>
+          <w:shd w:fill="auto" w:val="clear"/>
+        </w:rPr>
+        <w:tab/>
+        <w:t xml:space="preserve">class NovoErro extends \Excpection{}</w:t>
       </w:r>
     </w:p>
     <w:p>

</xml_diff>

<commit_message>
curso composer - aula 4 - psr4 autoload. Fazer com que o composer consiga "enxergar" nossas classes.
</commit_message>
<xml_diff>
--- a/resumo-aulas.docx
+++ b/resumo-aulas.docx
@@ -2954,6 +2954,16 @@
         <w:jc w:val="left"/>
         <w:rPr>
           <w:rFonts w:ascii="Calibri" w:hAnsi="Calibri" w:cs="Calibri" w:eastAsia="Calibri"/>
+          <w:color w:val="auto"/>
+          <w:spacing w:val="0"/>
+          <w:position w:val="0"/>
+          <w:sz w:val="22"/>
+          <w:shd w:fill="auto" w:val="clear"/>
+        </w:rPr>
+      </w:pPr>
+      <w:r>
+        <w:rPr>
+          <w:rFonts w:ascii="Calibri" w:hAnsi="Calibri" w:cs="Calibri" w:eastAsia="Calibri"/>
           <w:b/>
           <w:color w:val="auto"/>
           <w:spacing w:val="0"/>
@@ -2961,8 +2971,92 @@
           <w:sz w:val="22"/>
           <w:shd w:fill="auto" w:val="clear"/>
         </w:rPr>
-      </w:pPr>
-      <w:r>
+        <w:t xml:space="preserve">11) Função intDiv($num1, $num2) - </w:t>
+      </w:r>
+      <w:r>
+        <w:rPr>
+          <w:rFonts w:ascii="Calibri" w:hAnsi="Calibri" w:cs="Calibri" w:eastAsia="Calibri"/>
+          <w:color w:val="auto"/>
+          <w:spacing w:val="0"/>
+          <w:position w:val="0"/>
+          <w:sz w:val="22"/>
+          <w:shd w:fill="auto" w:val="clear"/>
+        </w:rPr>
+        <w:t xml:space="preserve">É uma função que já faz o tratamento de divisões por zero. </w:t>
+      </w:r>
+    </w:p>
+    <w:p>
+      <w:pPr>
+        <w:spacing w:before="0" w:after="200" w:line="276"/>
+        <w:ind w:right="0" w:left="0" w:firstLine="0"/>
+        <w:jc w:val="left"/>
+        <w:rPr>
+          <w:rFonts w:ascii="Calibri" w:hAnsi="Calibri" w:cs="Calibri" w:eastAsia="Calibri"/>
+          <w:color w:val="auto"/>
+          <w:spacing w:val="0"/>
+          <w:position w:val="0"/>
+          <w:sz w:val="22"/>
+          <w:shd w:fill="auto" w:val="clear"/>
+        </w:rPr>
+      </w:pPr>
+    </w:p>
+    <w:p>
+      <w:pPr>
+        <w:spacing w:before="0" w:after="200" w:line="276"/>
+        <w:ind w:right="0" w:left="0" w:firstLine="0"/>
+        <w:jc w:val="left"/>
+        <w:rPr>
+          <w:rFonts w:ascii="Calibri" w:hAnsi="Calibri" w:cs="Calibri" w:eastAsia="Calibri"/>
+          <w:color w:val="auto"/>
+          <w:spacing w:val="0"/>
+          <w:position w:val="0"/>
+          <w:sz w:val="22"/>
+          <w:shd w:fill="auto" w:val="clear"/>
+        </w:rPr>
+      </w:pPr>
+      <w:r>
+        <w:rPr>
+          <w:rFonts w:ascii="Calibri" w:hAnsi="Calibri" w:cs="Calibri" w:eastAsia="Calibri"/>
+          <w:color w:val="auto"/>
+          <w:spacing w:val="0"/>
+          <w:position w:val="0"/>
+          <w:sz w:val="22"/>
+          <w:shd w:fill="auto" w:val="clear"/>
+        </w:rPr>
+        <w:t xml:space="preserve">Para colocar outras funcoes no textarea, como negrito, italico..:</w:t>
+      </w:r>
+    </w:p>
+    <w:p>
+      <w:pPr>
+        <w:spacing w:before="0" w:after="200" w:line="276"/>
+        <w:ind w:right="0" w:left="0" w:firstLine="0"/>
+        <w:jc w:val="left"/>
+        <w:rPr>
+          <w:rFonts w:ascii="Calibri" w:hAnsi="Calibri" w:cs="Calibri" w:eastAsia="Calibri"/>
+          <w:color w:val="auto"/>
+          <w:spacing w:val="0"/>
+          <w:position w:val="0"/>
+          <w:sz w:val="22"/>
+          <w:shd w:fill="auto" w:val="clear"/>
+        </w:rPr>
+      </w:pPr>
+      <w:r>
+        <w:rPr>
+          <w:rFonts w:ascii="Calibri" w:hAnsi="Calibri" w:cs="Calibri" w:eastAsia="Calibri"/>
+          <w:color w:val="auto"/>
+          <w:spacing w:val="0"/>
+          <w:position w:val="0"/>
+          <w:sz w:val="22"/>
+          <w:shd w:fill="auto" w:val="clear"/>
+        </w:rPr>
+        <w:t xml:space="preserve"> &lt;script src="https://cdn.tiny.cloud/1/no-api-key/tinymce/5/tinymce.min.js" referrerpolicy="origin"&gt;&lt;/script&gt;</w:t>
+      </w:r>
+    </w:p>
+    <w:p>
+      <w:pPr>
+        <w:spacing w:before="0" w:after="200" w:line="276"/>
+        <w:ind w:right="0" w:left="0" w:firstLine="0"/>
+        <w:jc w:val="left"/>
         <w:rPr>
           <w:rFonts w:ascii="Calibri" w:hAnsi="Calibri" w:cs="Calibri" w:eastAsia="Calibri"/>
           <w:b/>
@@ -2972,18 +3066,17 @@
           <w:sz w:val="22"/>
           <w:shd w:fill="auto" w:val="clear"/>
         </w:rPr>
-        <w:t xml:space="preserve">11) Função intDiv($num1, $num2) - </w:t>
-      </w:r>
-      <w:r>
-        <w:rPr>
-          <w:rFonts w:ascii="Calibri" w:hAnsi="Calibri" w:cs="Calibri" w:eastAsia="Calibri"/>
-          <w:color w:val="auto"/>
-          <w:spacing w:val="0"/>
-          <w:position w:val="0"/>
-          <w:sz w:val="22"/>
-          <w:shd w:fill="auto" w:val="clear"/>
-        </w:rPr>
-        <w:t xml:space="preserve">É uma função que já faz o tratamento de divisões por zero. </w:t>
+      </w:pPr>
+      <w:r>
+        <w:rPr>
+          <w:rFonts w:ascii="Calibri" w:hAnsi="Calibri" w:cs="Calibri" w:eastAsia="Calibri"/>
+          <w:color w:val="auto"/>
+          <w:spacing w:val="0"/>
+          <w:position w:val="0"/>
+          <w:sz w:val="22"/>
+          <w:shd w:fill="auto" w:val="clear"/>
+        </w:rPr>
+        <w:t xml:space="preserve">  &lt;script&gt;tinymce.init({selector:'textarea'});&lt;/script&gt;</w:t>
       </w:r>
     </w:p>
     <w:p>

</xml_diff>